<commit_message>
Auto stash before merge of "master" and "MissileMaster/master"
</commit_message>
<xml_diff>
--- a/Resources/Ide.docx
+++ b/Resources/Ide.docx
@@ -62,627 +62,633 @@
           </wp:inline>
         </w:drawing>
       </w:r>
+      <w:r>
+        <w:rPr>
+          <w:noProof/>
+        </w:rPr>
+        <w:t>Spelet ska handla om att skjuta en missil så bra som möjligt för att träffa din måltavla, det kan vara ett fartyg, militär bas eller annat.</w:t>
+      </w:r>
+      <w:r>
+        <w:rPr>
+          <w:noProof/>
+        </w:rPr>
+        <w:t xml:space="preserve"> Action simulator startegi.</w:t>
+      </w:r>
+    </w:p>
+    <w:p>
+      <w:pPr>
+        <w:rPr>
+          <w:noProof/>
+        </w:rPr>
+      </w:pPr>
+      <w:r>
+        <w:rPr>
+          <w:noProof/>
+        </w:rPr>
+        <w:t xml:space="preserve">Generella mechanics: </w:t>
+      </w:r>
+    </w:p>
+    <w:p>
+      <w:pPr>
+        <w:pStyle w:val="Liststycke"/>
+        <w:numPr>
+          <w:ilvl w:val="0"/>
+          <w:numId w:val="10"/>
+        </w:numPr>
+        <w:rPr>
+          <w:noProof/>
+        </w:rPr>
+      </w:pPr>
+      <w:r>
+        <w:rPr>
+          <w:noProof/>
+        </w:rPr>
+        <w:t>Hälsa</w:t>
+      </w:r>
+    </w:p>
+    <w:p>
+      <w:pPr>
+        <w:pStyle w:val="Liststycke"/>
+        <w:numPr>
+          <w:ilvl w:val="0"/>
+          <w:numId w:val="10"/>
+        </w:numPr>
+        <w:rPr>
+          <w:noProof/>
+        </w:rPr>
+      </w:pPr>
+      <w:r>
+        <w:rPr>
+          <w:noProof/>
+        </w:rPr>
+        <w:t>Armor (Dmg. Resistance)</w:t>
+      </w:r>
+    </w:p>
+    <w:p>
+      <w:pPr>
+        <w:pStyle w:val="Liststycke"/>
+        <w:numPr>
+          <w:ilvl w:val="0"/>
+          <w:numId w:val="10"/>
+        </w:numPr>
+        <w:rPr>
+          <w:noProof/>
+        </w:rPr>
+      </w:pPr>
+      <w:r>
+        <w:rPr>
+          <w:noProof/>
+        </w:rPr>
+        <w:t>Bränsle</w:t>
+      </w:r>
+    </w:p>
+    <w:p>
+      <w:pPr>
+        <w:pStyle w:val="Liststycke"/>
+        <w:numPr>
+          <w:ilvl w:val="0"/>
+          <w:numId w:val="10"/>
+        </w:numPr>
+        <w:rPr>
+          <w:noProof/>
+        </w:rPr>
+      </w:pPr>
+      <w:r>
+        <w:rPr>
+          <w:noProof/>
+        </w:rPr>
+        <w:t>Hastighet</w:t>
+      </w:r>
+    </w:p>
+    <w:p>
+      <w:pPr>
+        <w:pStyle w:val="Liststycke"/>
+        <w:numPr>
+          <w:ilvl w:val="0"/>
+          <w:numId w:val="10"/>
+        </w:numPr>
+        <w:rPr>
+          <w:noProof/>
+        </w:rPr>
+      </w:pPr>
+      <w:r>
+        <w:rPr>
+          <w:noProof/>
+        </w:rPr>
+        <w:t>Fiende AI</w:t>
+      </w:r>
+    </w:p>
+    <w:p>
+      <w:pPr>
+        <w:pStyle w:val="Liststycke"/>
+        <w:numPr>
+          <w:ilvl w:val="0"/>
+          <w:numId w:val="10"/>
+        </w:numPr>
+        <w:rPr>
+          <w:noProof/>
+        </w:rPr>
+      </w:pPr>
+      <w:r>
+        <w:rPr>
+          <w:noProof/>
+        </w:rPr>
+        <w:t>2D</w:t>
+      </w:r>
+    </w:p>
+    <w:p>
+      <w:pPr>
+        <w:rPr>
+          <w:noProof/>
+        </w:rPr>
+      </w:pPr>
+      <w:r>
+        <w:rPr>
+          <w:noProof/>
+        </w:rPr>
+        <w:t xml:space="preserve">Movement: </w:t>
+      </w:r>
+    </w:p>
+    <w:p>
+      <w:pPr>
+        <w:pStyle w:val="Liststycke"/>
+        <w:numPr>
+          <w:ilvl w:val="0"/>
+          <w:numId w:val="2"/>
+        </w:numPr>
+        <w:rPr>
+          <w:noProof/>
+        </w:rPr>
+      </w:pPr>
+      <w:r>
+        <w:rPr>
+          <w:noProof/>
+        </w:rPr>
+        <w:t xml:space="preserve">Styrning: </w:t>
+      </w:r>
+      <w:r>
+        <w:rPr>
+          <w:noProof/>
+        </w:rPr>
+        <w:t xml:space="preserve">Finns olika sätt att styra på, aktiv via bränsle eller via vingar. Bränsle är mer </w:t>
+      </w:r>
+      <w:r>
+        <w:rPr>
+          <w:noProof/>
+        </w:rPr>
+        <w:lastRenderedPageBreak/>
+        <w:t>kraftfull men avänder bränsle, vingar använder inte bränsle och är mindre kraftfull.</w:t>
+      </w:r>
+      <w:r>
+        <w:rPr>
+          <w:noProof/>
+        </w:rPr>
+        <w:t xml:space="preserve"> </w:t>
+      </w:r>
+    </w:p>
+    <w:p>
+      <w:pPr>
+        <w:pStyle w:val="Liststycke"/>
+        <w:numPr>
+          <w:ilvl w:val="0"/>
+          <w:numId w:val="2"/>
+        </w:numPr>
+        <w:rPr>
+          <w:noProof/>
+        </w:rPr>
+      </w:pPr>
+      <w:r>
+        <w:rPr>
+          <w:noProof/>
+        </w:rPr>
+        <w:t>Main thrust: en raket motor driven av begränsatt bränsle.</w:t>
+      </w:r>
+    </w:p>
+    <w:p>
+      <w:pPr>
+        <w:pStyle w:val="Liststycke"/>
+        <w:numPr>
+          <w:ilvl w:val="0"/>
+          <w:numId w:val="2"/>
+        </w:numPr>
+        <w:rPr>
+          <w:noProof/>
+        </w:rPr>
+      </w:pPr>
+      <w:r>
+        <w:rPr>
+          <w:noProof/>
+        </w:rPr>
+        <w:t>Momentum: projectiler forsätter att flyga vidare även om de bryts av ifrån dess originella del.</w:t>
+      </w:r>
+    </w:p>
+    <w:p>
+      <w:pPr>
+        <w:pStyle w:val="Liststycke"/>
+        <w:numPr>
+          <w:ilvl w:val="0"/>
+          <w:numId w:val="2"/>
+        </w:numPr>
+        <w:rPr>
+          <w:noProof/>
+        </w:rPr>
+      </w:pPr>
+      <w:r>
+        <w:rPr>
+          <w:noProof/>
+        </w:rPr>
+        <w:t xml:space="preserve">Gravitation: beroende på vilken höjd du </w:t>
+      </w:r>
+      <w:r>
+        <w:rPr>
+          <w:noProof/>
+        </w:rPr>
+        <w:t>är på, vid havs nivå är den 9.8</w:t>
+      </w:r>
+    </w:p>
+    <w:p>
+      <w:pPr>
+        <w:pStyle w:val="Liststycke"/>
+        <w:numPr>
+          <w:ilvl w:val="0"/>
+          <w:numId w:val="2"/>
+        </w:numPr>
+        <w:rPr>
+          <w:noProof/>
+        </w:rPr>
+      </w:pPr>
+      <w:r>
+        <w:rPr>
+          <w:noProof/>
+        </w:rPr>
+        <w:t xml:space="preserve">Vapen spetsen kan kopplas ifrån raketen, spetsen fortsätter </w:t>
+      </w:r>
+      <w:r>
+        <w:rPr>
+          <w:noProof/>
+        </w:rPr>
+        <w:t xml:space="preserve">att </w:t>
+      </w:r>
       <w:bookmarkStart w:id="0" w:name="_GoBack"/>
       <w:bookmarkEnd w:id="0"/>
       <w:r>
         <w:rPr>
           <w:noProof/>
         </w:rPr>
-        <w:t>Spelet ska handla om att skjuta en missil så bra som möjligt för att träffa din måltavla, det kan vara ett fartyg, militär bas eller annat.</w:t>
-      </w:r>
-      <w:r>
-        <w:rPr>
-          <w:noProof/>
-        </w:rPr>
-        <w:t xml:space="preserve"> Action simulator startegi.</w:t>
-      </w:r>
-    </w:p>
-    <w:p>
-      <w:pPr>
-        <w:rPr>
-          <w:noProof/>
-        </w:rPr>
-      </w:pPr>
-      <w:r>
-        <w:rPr>
-          <w:noProof/>
-        </w:rPr>
-        <w:t xml:space="preserve">Generella mechanics: </w:t>
-      </w:r>
-    </w:p>
-    <w:p>
-      <w:pPr>
-        <w:pStyle w:val="Liststycke"/>
-        <w:numPr>
-          <w:ilvl w:val="0"/>
-          <w:numId w:val="10"/>
-        </w:numPr>
-        <w:rPr>
-          <w:noProof/>
-        </w:rPr>
-      </w:pPr>
-      <w:r>
-        <w:rPr>
-          <w:noProof/>
-        </w:rPr>
-        <w:t>Hälsa</w:t>
-      </w:r>
-    </w:p>
-    <w:p>
-      <w:pPr>
-        <w:pStyle w:val="Liststycke"/>
-        <w:numPr>
-          <w:ilvl w:val="0"/>
-          <w:numId w:val="10"/>
-        </w:numPr>
-        <w:rPr>
-          <w:noProof/>
-        </w:rPr>
-      </w:pPr>
-      <w:r>
-        <w:rPr>
-          <w:noProof/>
-        </w:rPr>
-        <w:t>Armor (Dmg. Resistance)</w:t>
-      </w:r>
-    </w:p>
-    <w:p>
-      <w:pPr>
-        <w:pStyle w:val="Liststycke"/>
-        <w:numPr>
-          <w:ilvl w:val="0"/>
-          <w:numId w:val="10"/>
-        </w:numPr>
-        <w:rPr>
-          <w:noProof/>
-        </w:rPr>
-      </w:pPr>
-      <w:r>
-        <w:rPr>
-          <w:noProof/>
-        </w:rPr>
-        <w:t>Bränsle</w:t>
-      </w:r>
-    </w:p>
-    <w:p>
-      <w:pPr>
-        <w:pStyle w:val="Liststycke"/>
-        <w:numPr>
-          <w:ilvl w:val="0"/>
-          <w:numId w:val="10"/>
-        </w:numPr>
-        <w:rPr>
-          <w:noProof/>
-        </w:rPr>
-      </w:pPr>
-      <w:r>
-        <w:rPr>
-          <w:noProof/>
-        </w:rPr>
-        <w:t>Hastighet</w:t>
-      </w:r>
-    </w:p>
-    <w:p>
-      <w:pPr>
-        <w:pStyle w:val="Liststycke"/>
-        <w:numPr>
-          <w:ilvl w:val="0"/>
-          <w:numId w:val="10"/>
-        </w:numPr>
-        <w:rPr>
-          <w:noProof/>
-        </w:rPr>
-      </w:pPr>
-      <w:r>
-        <w:rPr>
-          <w:noProof/>
-        </w:rPr>
-        <w:t>Fiende AI</w:t>
-      </w:r>
-    </w:p>
-    <w:p>
-      <w:pPr>
-        <w:pStyle w:val="Liststycke"/>
-        <w:numPr>
-          <w:ilvl w:val="0"/>
-          <w:numId w:val="10"/>
-        </w:numPr>
-        <w:rPr>
-          <w:noProof/>
-        </w:rPr>
-      </w:pPr>
-      <w:r>
-        <w:rPr>
-          <w:noProof/>
-        </w:rPr>
-        <w:t>2D</w:t>
-      </w:r>
-    </w:p>
-    <w:p>
-      <w:pPr>
-        <w:rPr>
-          <w:noProof/>
-        </w:rPr>
-      </w:pPr>
-      <w:r>
-        <w:rPr>
-          <w:noProof/>
-        </w:rPr>
-        <w:t xml:space="preserve">Movement: </w:t>
-      </w:r>
-    </w:p>
-    <w:p>
-      <w:pPr>
-        <w:pStyle w:val="Liststycke"/>
-        <w:numPr>
-          <w:ilvl w:val="0"/>
-          <w:numId w:val="2"/>
-        </w:numPr>
-        <w:rPr>
-          <w:noProof/>
-        </w:rPr>
-      </w:pPr>
-      <w:r>
-        <w:rPr>
-          <w:noProof/>
-        </w:rPr>
-        <w:t xml:space="preserve">Styrning: </w:t>
-      </w:r>
-      <w:r>
-        <w:rPr>
-          <w:noProof/>
-        </w:rPr>
-        <w:t xml:space="preserve">Finns olika sätt att styra på, aktiv via bränsle eller via vingar. Bränsle är mer </w:t>
-      </w:r>
+        <w:t>flyga.</w:t>
+      </w:r>
+    </w:p>
+    <w:p>
+      <w:pPr>
+        <w:rPr>
+          <w:noProof/>
+        </w:rPr>
+      </w:pPr>
+      <w:r>
+        <w:rPr>
+          <w:noProof/>
+        </w:rPr>
+        <w:t>Kontroller:</w:t>
+      </w:r>
+    </w:p>
+    <w:p>
+      <w:pPr>
+        <w:pStyle w:val="Liststycke"/>
+        <w:numPr>
+          <w:ilvl w:val="0"/>
+          <w:numId w:val="8"/>
+        </w:numPr>
+        <w:rPr>
+          <w:noProof/>
+        </w:rPr>
+      </w:pPr>
+      <w:r>
+        <w:rPr>
+          <w:noProof/>
+        </w:rPr>
+        <w:t>WASD för att styra missilens position och hastighet</w:t>
+      </w:r>
+    </w:p>
+    <w:p>
+      <w:pPr>
+        <w:pStyle w:val="Liststycke"/>
+        <w:numPr>
+          <w:ilvl w:val="0"/>
+          <w:numId w:val="8"/>
+        </w:numPr>
+        <w:rPr>
+          <w:noProof/>
+        </w:rPr>
+      </w:pPr>
+      <w:r>
+        <w:rPr>
+          <w:noProof/>
+        </w:rPr>
+        <w:t>SPACE för action 1</w:t>
+      </w:r>
+    </w:p>
+    <w:p>
+      <w:pPr>
+        <w:pStyle w:val="Liststycke"/>
+        <w:numPr>
+          <w:ilvl w:val="0"/>
+          <w:numId w:val="8"/>
+        </w:numPr>
+        <w:rPr>
+          <w:noProof/>
+        </w:rPr>
+      </w:pPr>
+      <w:r>
+        <w:rPr>
+          <w:noProof/>
+        </w:rPr>
+        <w:t>E för Evasives (flares etc.)</w:t>
+      </w:r>
+    </w:p>
+    <w:p>
+      <w:pPr>
+        <w:pStyle w:val="Liststycke"/>
+        <w:numPr>
+          <w:ilvl w:val="0"/>
+          <w:numId w:val="8"/>
+        </w:numPr>
+        <w:rPr>
+          <w:noProof/>
+        </w:rPr>
+      </w:pPr>
+      <w:r>
+        <w:rPr>
+          <w:noProof/>
+        </w:rPr>
+        <w:t>ESC för pause</w:t>
+      </w:r>
+    </w:p>
+    <w:p>
+      <w:pPr>
+        <w:pStyle w:val="Liststycke"/>
+        <w:numPr>
+          <w:ilvl w:val="0"/>
+          <w:numId w:val="8"/>
+        </w:numPr>
+        <w:rPr>
+          <w:noProof/>
+        </w:rPr>
+      </w:pPr>
+    </w:p>
+    <w:p>
+      <w:pPr>
+        <w:rPr>
+          <w:noProof/>
+        </w:rPr>
+      </w:pPr>
+      <w:r>
+        <w:rPr>
+          <w:noProof/>
+        </w:rPr>
+        <w:t xml:space="preserve">Economy: </w:t>
+      </w:r>
+    </w:p>
+    <w:p>
+      <w:pPr>
+        <w:pStyle w:val="Liststycke"/>
+        <w:numPr>
+          <w:ilvl w:val="0"/>
+          <w:numId w:val="3"/>
+        </w:numPr>
+        <w:rPr>
+          <w:noProof/>
+        </w:rPr>
+      </w:pPr>
+      <w:r>
+        <w:rPr>
+          <w:noProof/>
+        </w:rPr>
+        <w:t>Tjänar pengar genom att förstöra så mycket som möjligt av fienden</w:t>
+      </w:r>
+      <w:r>
+        <w:rPr>
+          <w:noProof/>
+        </w:rPr>
+        <w:t>.</w:t>
+      </w:r>
+    </w:p>
+    <w:p>
+      <w:pPr>
+        <w:pStyle w:val="Liststycke"/>
+        <w:numPr>
+          <w:ilvl w:val="0"/>
+          <w:numId w:val="3"/>
+        </w:numPr>
+        <w:rPr>
+          <w:noProof/>
+        </w:rPr>
+      </w:pPr>
+      <w:r>
+        <w:rPr>
+          <w:noProof/>
+        </w:rPr>
+        <w:t>Uppgraderingar kan köpas för pengar.</w:t>
+      </w:r>
+    </w:p>
+    <w:p>
+      <w:pPr>
+        <w:pStyle w:val="Liststycke"/>
+        <w:numPr>
+          <w:ilvl w:val="0"/>
+          <w:numId w:val="3"/>
+        </w:numPr>
+        <w:rPr>
+          <w:noProof/>
+        </w:rPr>
+      </w:pPr>
+      <w:r>
+        <w:rPr>
+          <w:noProof/>
+        </w:rPr>
+        <w:t>Uppgraderingar kan öka mängden pengar tjänade.</w:t>
+      </w:r>
+    </w:p>
+    <w:p>
+      <w:pPr>
+        <w:pStyle w:val="Liststycke"/>
+        <w:numPr>
+          <w:ilvl w:val="0"/>
+          <w:numId w:val="3"/>
+        </w:numPr>
+        <w:rPr>
+          <w:noProof/>
+        </w:rPr>
+      </w:pPr>
+      <w:r>
+        <w:rPr>
+          <w:noProof/>
+        </w:rPr>
+        <w:t>En störr</w:t>
+      </w:r>
+      <w:r>
+        <w:rPr>
+          <w:noProof/>
+        </w:rPr>
+        <w:t>e raket med större krigs spets kostar mer men du gör mer skada</w:t>
+      </w:r>
+      <w:r>
+        <w:rPr>
+          <w:noProof/>
+        </w:rPr>
+        <w:t>.</w:t>
+      </w:r>
+    </w:p>
+    <w:p>
+      <w:pPr>
+        <w:rPr>
+          <w:noProof/>
+        </w:rPr>
+      </w:pPr>
+      <w:r>
+        <w:rPr>
+          <w:noProof/>
+        </w:rPr>
+        <w:t>Story: Moderlandet måste försvaras</w:t>
+      </w:r>
+      <w:r>
+        <w:rPr>
+          <w:noProof/>
+        </w:rPr>
+        <w:t>! Ditt land attakeras av ett hostilt land och kärnvapen krig är det enda tillvägagångs sättet. Du måste styra dina missiler till måltavlan och komma ut på toppen.</w:t>
+      </w:r>
+    </w:p>
+    <w:p>
+      <w:pPr>
+        <w:rPr>
+          <w:noProof/>
+        </w:rPr>
+      </w:pPr>
+      <w:r>
+        <w:rPr>
+          <w:noProof/>
+        </w:rPr>
+        <w:t>Cheats:</w:t>
+      </w:r>
+    </w:p>
+    <w:p>
+      <w:pPr>
+        <w:pStyle w:val="Liststycke"/>
+        <w:numPr>
+          <w:ilvl w:val="0"/>
+          <w:numId w:val="9"/>
+        </w:numPr>
+        <w:rPr>
+          <w:noProof/>
+        </w:rPr>
+      </w:pPr>
+      <w:r>
+        <w:rPr>
+          <w:noProof/>
+        </w:rPr>
+        <w:t>Godmode, resistance 100%</w:t>
+      </w:r>
+    </w:p>
+    <w:p>
+      <w:pPr>
+        <w:pStyle w:val="Liststycke"/>
+        <w:numPr>
+          <w:ilvl w:val="0"/>
+          <w:numId w:val="9"/>
+        </w:numPr>
+        <w:rPr>
+          <w:noProof/>
+        </w:rPr>
+      </w:pPr>
+      <w:r>
+        <w:rPr>
+          <w:noProof/>
+        </w:rPr>
+        <w:t>Inf. Bränsle</w:t>
+      </w:r>
+    </w:p>
+    <w:p>
+      <w:pPr>
+        <w:pStyle w:val="Liststycke"/>
+        <w:numPr>
+          <w:ilvl w:val="0"/>
+          <w:numId w:val="9"/>
+        </w:numPr>
+        <w:rPr>
+          <w:noProof/>
+        </w:rPr>
+      </w:pPr>
+      <w:r>
+        <w:rPr>
+          <w:noProof/>
+        </w:rPr>
+        <w:t>Inf.flares</w:t>
+      </w:r>
+    </w:p>
+    <w:p>
+      <w:pPr>
+        <w:pStyle w:val="Liststycke"/>
+        <w:numPr>
+          <w:ilvl w:val="0"/>
+          <w:numId w:val="9"/>
+        </w:numPr>
+        <w:rPr>
+          <w:noProof/>
+        </w:rPr>
+      </w:pPr>
+      <w:r>
+        <w:rPr>
+          <w:noProof/>
+        </w:rPr>
+        <w:t>Öka/minska hastighet</w:t>
+      </w:r>
+    </w:p>
+    <w:p>
+      <w:pPr>
+        <w:pStyle w:val="Liststycke"/>
+        <w:numPr>
+          <w:ilvl w:val="0"/>
+          <w:numId w:val="9"/>
+        </w:numPr>
+        <w:rPr>
+          <w:noProof/>
+        </w:rPr>
+      </w:pPr>
+      <w:r>
+        <w:rPr>
+          <w:noProof/>
+        </w:rPr>
+        <w:t>Öka/minska hälsa</w:t>
+      </w:r>
+    </w:p>
+    <w:p>
+      <w:pPr>
+        <w:rPr>
+          <w:noProof/>
+        </w:rPr>
+      </w:pPr>
+      <w:r>
+        <w:rPr>
+          <w:noProof/>
+        </w:rPr>
+        <w:t>purchables:</w:t>
+      </w:r>
+    </w:p>
+    <w:p>
+      <w:pPr>
+        <w:pStyle w:val="Liststycke"/>
+        <w:numPr>
+          <w:ilvl w:val="0"/>
+          <w:numId w:val="5"/>
+        </w:numPr>
+        <w:rPr>
+          <w:noProof/>
+        </w:rPr>
+      </w:pPr>
       <w:r>
         <w:rPr>
           <w:noProof/>
         </w:rPr>
         <w:lastRenderedPageBreak/>
-        <w:t>kraftfull men avänder bränsle, vingar använder inte bränsle och är mindre kraftfull.</w:t>
-      </w:r>
-      <w:r>
-        <w:rPr>
-          <w:noProof/>
-        </w:rPr>
-        <w:t xml:space="preserve"> </w:t>
-      </w:r>
-    </w:p>
-    <w:p>
-      <w:pPr>
-        <w:pStyle w:val="Liststycke"/>
-        <w:numPr>
-          <w:ilvl w:val="0"/>
-          <w:numId w:val="2"/>
-        </w:numPr>
-        <w:rPr>
-          <w:noProof/>
-        </w:rPr>
-      </w:pPr>
-      <w:r>
-        <w:rPr>
-          <w:noProof/>
-        </w:rPr>
-        <w:t>Main thrust: en raket motor driven av begränsatt bränsle.</w:t>
-      </w:r>
-      <w:r>
-        <w:rPr>
-          <w:noProof/>
-        </w:rPr>
-        <w:t xml:space="preserve"> Behöver inte vara en raket motor.</w:t>
-      </w:r>
-    </w:p>
-    <w:p>
-      <w:pPr>
-        <w:pStyle w:val="Liststycke"/>
-        <w:numPr>
-          <w:ilvl w:val="0"/>
-          <w:numId w:val="2"/>
-        </w:numPr>
-        <w:rPr>
-          <w:noProof/>
-        </w:rPr>
-      </w:pPr>
-      <w:r>
-        <w:rPr>
-          <w:noProof/>
-        </w:rPr>
-        <w:t>Momentum: projectiler forsätter att flyga vidare även om de bryts av ifrån dess originella del.</w:t>
-      </w:r>
-    </w:p>
-    <w:p>
-      <w:pPr>
-        <w:pStyle w:val="Liststycke"/>
-        <w:numPr>
-          <w:ilvl w:val="0"/>
-          <w:numId w:val="2"/>
-        </w:numPr>
-        <w:rPr>
-          <w:noProof/>
-        </w:rPr>
-      </w:pPr>
-      <w:r>
-        <w:rPr>
-          <w:noProof/>
-        </w:rPr>
-        <w:t xml:space="preserve">Gravitation: beroende på vilken höjd du </w:t>
-      </w:r>
-      <w:r>
-        <w:rPr>
-          <w:noProof/>
-        </w:rPr>
-        <w:t>är på, vid havs nivå är den 9.8</w:t>
-      </w:r>
-    </w:p>
-    <w:p>
-      <w:pPr>
-        <w:pStyle w:val="Liststycke"/>
-        <w:numPr>
-          <w:ilvl w:val="0"/>
-          <w:numId w:val="2"/>
-        </w:numPr>
-        <w:rPr>
-          <w:noProof/>
-        </w:rPr>
-      </w:pPr>
-      <w:r>
-        <w:rPr>
-          <w:noProof/>
-        </w:rPr>
-        <w:t>Vapen spetsen kan kopplas ifrån raketen, spetsen fortsätter flyga.</w:t>
-      </w:r>
-    </w:p>
-    <w:p>
-      <w:pPr>
-        <w:rPr>
-          <w:noProof/>
-        </w:rPr>
-      </w:pPr>
-      <w:r>
-        <w:rPr>
-          <w:noProof/>
-        </w:rPr>
-        <w:t>Kontroller:</w:t>
-      </w:r>
-    </w:p>
-    <w:p>
-      <w:pPr>
-        <w:pStyle w:val="Liststycke"/>
-        <w:numPr>
-          <w:ilvl w:val="0"/>
-          <w:numId w:val="8"/>
-        </w:numPr>
-        <w:rPr>
-          <w:noProof/>
-        </w:rPr>
-      </w:pPr>
-      <w:r>
-        <w:rPr>
-          <w:noProof/>
-        </w:rPr>
-        <w:t>WASD för att styra missilens position och hastighet</w:t>
-      </w:r>
-    </w:p>
-    <w:p>
-      <w:pPr>
-        <w:pStyle w:val="Liststycke"/>
-        <w:numPr>
-          <w:ilvl w:val="0"/>
-          <w:numId w:val="8"/>
-        </w:numPr>
-        <w:rPr>
-          <w:noProof/>
-        </w:rPr>
-      </w:pPr>
-      <w:r>
-        <w:rPr>
-          <w:noProof/>
-        </w:rPr>
-        <w:t>SPACE för action 1</w:t>
-      </w:r>
-    </w:p>
-    <w:p>
-      <w:pPr>
-        <w:pStyle w:val="Liststycke"/>
-        <w:numPr>
-          <w:ilvl w:val="0"/>
-          <w:numId w:val="8"/>
-        </w:numPr>
-        <w:rPr>
-          <w:noProof/>
-        </w:rPr>
-      </w:pPr>
-      <w:r>
-        <w:rPr>
-          <w:noProof/>
-        </w:rPr>
-        <w:t>E för Evasives (flares etc.)</w:t>
-      </w:r>
-    </w:p>
-    <w:p>
-      <w:pPr>
-        <w:pStyle w:val="Liststycke"/>
-        <w:numPr>
-          <w:ilvl w:val="0"/>
-          <w:numId w:val="8"/>
-        </w:numPr>
-        <w:rPr>
-          <w:noProof/>
-        </w:rPr>
-      </w:pPr>
-      <w:r>
-        <w:rPr>
-          <w:noProof/>
-        </w:rPr>
-        <w:t>ESC för pause</w:t>
-      </w:r>
-    </w:p>
-    <w:p>
-      <w:pPr>
-        <w:pStyle w:val="Liststycke"/>
-        <w:numPr>
-          <w:ilvl w:val="0"/>
-          <w:numId w:val="8"/>
-        </w:numPr>
-        <w:rPr>
-          <w:noProof/>
-        </w:rPr>
-      </w:pPr>
-    </w:p>
-    <w:p>
-      <w:pPr>
-        <w:rPr>
-          <w:noProof/>
-        </w:rPr>
-      </w:pPr>
-      <w:r>
-        <w:rPr>
-          <w:noProof/>
-        </w:rPr>
-        <w:t xml:space="preserve">Economy: </w:t>
-      </w:r>
-    </w:p>
-    <w:p>
-      <w:pPr>
-        <w:pStyle w:val="Liststycke"/>
-        <w:numPr>
-          <w:ilvl w:val="0"/>
-          <w:numId w:val="3"/>
-        </w:numPr>
-        <w:rPr>
-          <w:noProof/>
-        </w:rPr>
-      </w:pPr>
-      <w:r>
-        <w:rPr>
-          <w:noProof/>
-        </w:rPr>
-        <w:t>Tjänar pengar genom att förstöra så mycket som möjligt av fienden</w:t>
-      </w:r>
-      <w:r>
-        <w:rPr>
-          <w:noProof/>
-        </w:rPr>
-        <w:t>.</w:t>
-      </w:r>
-    </w:p>
-    <w:p>
-      <w:pPr>
-        <w:pStyle w:val="Liststycke"/>
-        <w:numPr>
-          <w:ilvl w:val="0"/>
-          <w:numId w:val="3"/>
-        </w:numPr>
-        <w:rPr>
-          <w:noProof/>
-        </w:rPr>
-      </w:pPr>
-      <w:r>
-        <w:rPr>
-          <w:noProof/>
-        </w:rPr>
-        <w:t>Uppgraderingar kan köpas för pengar.</w:t>
-      </w:r>
-    </w:p>
-    <w:p>
-      <w:pPr>
-        <w:pStyle w:val="Liststycke"/>
-        <w:numPr>
-          <w:ilvl w:val="0"/>
-          <w:numId w:val="3"/>
-        </w:numPr>
-        <w:rPr>
-          <w:noProof/>
-        </w:rPr>
-      </w:pPr>
-      <w:r>
-        <w:rPr>
-          <w:noProof/>
-        </w:rPr>
-        <w:t>Uppgraderingar kan öka mängden pengar tjänade.</w:t>
-      </w:r>
-    </w:p>
-    <w:p>
-      <w:pPr>
-        <w:pStyle w:val="Liststycke"/>
-        <w:numPr>
-          <w:ilvl w:val="0"/>
-          <w:numId w:val="3"/>
-        </w:numPr>
-        <w:rPr>
-          <w:noProof/>
-        </w:rPr>
-      </w:pPr>
-      <w:r>
-        <w:rPr>
-          <w:noProof/>
-        </w:rPr>
-        <w:t>En störr</w:t>
-      </w:r>
-      <w:r>
-        <w:rPr>
-          <w:noProof/>
-        </w:rPr>
-        <w:t>e raket med större krigs spets kostar mer men du gör mer skada</w:t>
-      </w:r>
-      <w:r>
-        <w:rPr>
-          <w:noProof/>
-        </w:rPr>
-        <w:t>.</w:t>
-      </w:r>
-    </w:p>
-    <w:p>
-      <w:pPr>
-        <w:rPr>
-          <w:noProof/>
-        </w:rPr>
-      </w:pPr>
-      <w:r>
-        <w:rPr>
-          <w:noProof/>
-        </w:rPr>
-        <w:t>Story: Moderlandet måste försvaras</w:t>
-      </w:r>
-      <w:r>
-        <w:rPr>
-          <w:noProof/>
-        </w:rPr>
-        <w:t>! Ditt land attakeras av ett hostilt land och kärnvapen krig är det enda tillvägagångs sättet. Du måste styra dina missiler till måltavlan och komma ut på toppen.</w:t>
-      </w:r>
-    </w:p>
-    <w:p>
-      <w:pPr>
-        <w:rPr>
-          <w:noProof/>
-        </w:rPr>
-      </w:pPr>
-      <w:r>
-        <w:rPr>
-          <w:noProof/>
-        </w:rPr>
-        <w:t>Cheats:</w:t>
-      </w:r>
-    </w:p>
-    <w:p>
-      <w:pPr>
-        <w:pStyle w:val="Liststycke"/>
-        <w:numPr>
-          <w:ilvl w:val="0"/>
-          <w:numId w:val="9"/>
-        </w:numPr>
-        <w:rPr>
-          <w:noProof/>
-        </w:rPr>
-      </w:pPr>
-      <w:r>
-        <w:rPr>
-          <w:noProof/>
-        </w:rPr>
-        <w:t>Godmode, resistance 100%</w:t>
-      </w:r>
-    </w:p>
-    <w:p>
-      <w:pPr>
-        <w:pStyle w:val="Liststycke"/>
-        <w:numPr>
-          <w:ilvl w:val="0"/>
-          <w:numId w:val="9"/>
-        </w:numPr>
-        <w:rPr>
-          <w:noProof/>
-        </w:rPr>
-      </w:pPr>
-      <w:r>
-        <w:rPr>
-          <w:noProof/>
-        </w:rPr>
-        <w:t>Inf. Bränsle</w:t>
-      </w:r>
-    </w:p>
-    <w:p>
-      <w:pPr>
-        <w:pStyle w:val="Liststycke"/>
-        <w:numPr>
-          <w:ilvl w:val="0"/>
-          <w:numId w:val="9"/>
-        </w:numPr>
-        <w:rPr>
-          <w:noProof/>
-        </w:rPr>
-      </w:pPr>
-      <w:r>
-        <w:rPr>
-          <w:noProof/>
-        </w:rPr>
-        <w:t>Inf.flares</w:t>
-      </w:r>
-    </w:p>
-    <w:p>
-      <w:pPr>
-        <w:pStyle w:val="Liststycke"/>
-        <w:numPr>
-          <w:ilvl w:val="0"/>
-          <w:numId w:val="9"/>
-        </w:numPr>
-        <w:rPr>
-          <w:noProof/>
-        </w:rPr>
-      </w:pPr>
-      <w:r>
-        <w:rPr>
-          <w:noProof/>
-        </w:rPr>
-        <w:t>Öka/minska hastighet</w:t>
-      </w:r>
-    </w:p>
-    <w:p>
-      <w:pPr>
-        <w:pStyle w:val="Liststycke"/>
-        <w:numPr>
-          <w:ilvl w:val="0"/>
-          <w:numId w:val="9"/>
-        </w:numPr>
-        <w:rPr>
-          <w:noProof/>
-        </w:rPr>
-      </w:pPr>
-      <w:r>
-        <w:rPr>
-          <w:noProof/>
-        </w:rPr>
-        <w:t>Öka/minska hälsa</w:t>
-      </w:r>
-    </w:p>
-    <w:p>
-      <w:pPr>
-        <w:rPr>
-          <w:noProof/>
-        </w:rPr>
-      </w:pPr>
-      <w:r>
-        <w:rPr>
-          <w:noProof/>
-        </w:rPr>
-        <w:lastRenderedPageBreak/>
-        <w:t>purchables:</w:t>
-      </w:r>
-    </w:p>
-    <w:p>
-      <w:pPr>
-        <w:pStyle w:val="Liststycke"/>
-        <w:numPr>
-          <w:ilvl w:val="0"/>
-          <w:numId w:val="5"/>
-        </w:numPr>
-        <w:rPr>
-          <w:noProof/>
-        </w:rPr>
-      </w:pPr>
-      <w:r>
-        <w:rPr>
-          <w:noProof/>
-        </w:rPr>
         <w:t>Uppgraderingar</w:t>
       </w:r>
     </w:p>
@@ -959,7 +965,7 @@
       <w:rPr>
         <w:noProof/>
       </w:rPr>
-      <w:t>1</w:t>
+      <w:t>3</w:t>
     </w:r>
     <w:r>
       <w:fldChar w:fldCharType="end"/>
@@ -3121,7 +3127,7 @@
 </file>
 
 <file path=customXml/itemProps1.xml><?xml version="1.0" encoding="utf-8"?>
-<ds:datastoreItem xmlns:ds="http://schemas.openxmlformats.org/officeDocument/2006/customXml" ds:itemID="{1D9C2DA8-E58F-4A5B-8EE5-C5750D0119C2}">
+<ds:datastoreItem xmlns:ds="http://schemas.openxmlformats.org/officeDocument/2006/customXml" ds:itemID="{B8512E59-EBB8-4130-8B12-B7D5EDD02D7C}">
   <ds:schemaRefs>
     <ds:schemaRef ds:uri="http://schemas.openxmlformats.org/officeDocument/2006/bibliography"/>
   </ds:schemaRefs>

</xml_diff>